<commit_message>
Use-Case Charts by Randy
</commit_message>
<xml_diff>
--- a/Use-case charts/6 Remove Customers.docx
+++ b/Use-case charts/6 Remove Customers.docx
@@ -3,11 +3,523 @@
 <w:document xmlns:wpc="http://schemas.microsoft.com/office/word/2010/wordprocessingCanvas" xmlns:cx="http://schemas.microsoft.com/office/drawing/2014/chartex" xmlns:cx1="http://schemas.microsoft.com/office/drawing/2015/9/8/chartex" xmlns:cx2="http://schemas.microsoft.com/office/drawing/2015/10/21/chartex" xmlns:cx3="http://schemas.microsoft.com/office/drawing/2016/5/9/chartex" xmlns:cx4="http://schemas.microsoft.com/office/drawing/2016/5/10/chartex" xmlns:cx5="http://schemas.microsoft.com/office/drawing/2016/5/11/chartex" xmlns:cx6="http://schemas.microsoft.com/office/drawing/2016/5/12/chartex" xmlns:cx7="http://schemas.microsoft.com/office/drawing/2016/5/13/chartex" xmlns:cx8="http://schemas.microsoft.com/office/drawing/2016/5/14/chartex" xmlns:mc="http://schemas.openxmlformats.org/markup-compatibility/2006" xmlns:aink="http://schemas.microsoft.com/office/drawing/2016/ink" xmlns:am3d="http://schemas.microsoft.com/office/drawing/2017/model3d" xmlns:o="urn:schemas-microsoft-com:office:office" xmlns:r="http://schemas.openxmlformats.org/officeDocument/2006/relationships" xmlns:m="http://schemas.openxmlformats.org/officeDocument/2006/math" xmlns:v="urn:schemas-microsoft-com:vml" xmlns:wp14="http://schemas.microsoft.com/office/word/2010/wordprocessingDrawing" xmlns:wp="http://schemas.openxmlformats.org/drawingml/2006/wordprocessingDrawing" xmlns:w10="urn:schemas-microsoft-com:office:word" xmlns:w="http://schemas.openxmlformats.org/wordprocessingml/2006/main" xmlns:w14="http://schemas.microsoft.com/office/word/2010/wordml" xmlns:w15="http://schemas.microsoft.com/office/word/2012/wordml" xmlns:w16cid="http://schemas.microsoft.com/office/word/2016/wordml/cid" xmlns:w16se="http://schemas.microsoft.com/office/word/2015/wordml/symex" xmlns:wpg="http://schemas.microsoft.com/office/word/2010/wordprocessingGroup" xmlns:wpi="http://schemas.microsoft.com/office/word/2010/wordprocessingInk" xmlns:wne="http://schemas.microsoft.com/office/word/2006/wordml" xmlns:wps="http://schemas.microsoft.com/office/word/2010/wordprocessingShape" mc:Ignorable="w14 w15 w16se w16cid wp14">
   <w:body>
     <w:p>
+      <w:pPr>
+        <w:jc w:val="center"/>
+        <w:rPr>
+          <w:rFonts w:ascii="Georgia" w:hAnsi="Georgia"/>
+          <w:sz w:val="24"/>
+          <w:szCs w:val="24"/>
+        </w:rPr>
+      </w:pPr>
       <w:r>
-        <w:t>6 – Remove customer</w:t>
+        <w:rPr>
+          <w:rFonts w:ascii="Georgia" w:hAnsi="Georgia"/>
+          <w:sz w:val="24"/>
+          <w:szCs w:val="24"/>
+        </w:rPr>
+        <w:t>Remove customer</w:t>
       </w:r>
-      <w:bookmarkStart w:id="0" w:name="_GoBack"/>
-      <w:bookmarkEnd w:id="0"/>
+    </w:p>
+    <w:p>
+      <w:pPr>
+        <w:jc w:val="center"/>
+        <w:rPr>
+          <w:rFonts w:ascii="Georgia" w:hAnsi="Georgia"/>
+          <w:sz w:val="24"/>
+          <w:szCs w:val="24"/>
+        </w:rPr>
+      </w:pPr>
+      <w:r>
+        <w:rPr>
+          <w:rFonts w:ascii="Georgia" w:hAnsi="Georgia"/>
+          <w:sz w:val="24"/>
+          <w:szCs w:val="24"/>
+        </w:rPr>
+        <w:t xml:space="preserve"> Use-Case Chart</w:t>
+      </w:r>
+    </w:p>
+    <w:tbl>
+      <w:tblPr>
+        <w:tblStyle w:val="TableGrid"/>
+        <w:tblW w:w="0" w:type="auto"/>
+        <w:tblLook w:val="04A0" w:firstRow="1" w:lastRow="0" w:firstColumn="1" w:lastColumn="0" w:noHBand="0" w:noVBand="1"/>
+      </w:tblPr>
+      <w:tblGrid>
+        <w:gridCol w:w="4675"/>
+        <w:gridCol w:w="4675"/>
+      </w:tblGrid>
+      <w:tr>
+        <w:trPr>
+          <w:trHeight w:val="152"/>
+        </w:trPr>
+        <w:tc>
+          <w:tcPr>
+            <w:tcW w:w="4675" w:type="dxa"/>
+            <w:shd w:val="clear" w:color="auto" w:fill="D0CECE" w:themeFill="background2" w:themeFillShade="E6"/>
+          </w:tcPr>
+          <w:p>
+            <w:pPr>
+              <w:rPr>
+                <w:rFonts w:ascii="Georgia" w:hAnsi="Georgia"/>
+                <w:sz w:val="24"/>
+                <w:szCs w:val="24"/>
+              </w:rPr>
+            </w:pPr>
+            <w:r>
+              <w:rPr>
+                <w:rFonts w:ascii="Georgia" w:hAnsi="Georgia"/>
+                <w:sz w:val="24"/>
+                <w:szCs w:val="24"/>
+              </w:rPr>
+              <w:t xml:space="preserve">Actions performed by </w:t>
+            </w:r>
+            <w:r>
+              <w:rPr>
+                <w:rFonts w:ascii="Georgia" w:hAnsi="Georgia"/>
+                <w:sz w:val="24"/>
+                <w:szCs w:val="24"/>
+              </w:rPr>
+              <w:t>Actors</w:t>
+            </w:r>
+          </w:p>
+        </w:tc>
+        <w:tc>
+          <w:tcPr>
+            <w:tcW w:w="4675" w:type="dxa"/>
+            <w:shd w:val="clear" w:color="auto" w:fill="D0CECE" w:themeFill="background2" w:themeFillShade="E6"/>
+          </w:tcPr>
+          <w:p>
+            <w:pPr>
+              <w:rPr>
+                <w:rFonts w:ascii="Georgia" w:hAnsi="Georgia"/>
+                <w:sz w:val="24"/>
+                <w:szCs w:val="24"/>
+              </w:rPr>
+            </w:pPr>
+            <w:r>
+              <w:rPr>
+                <w:rFonts w:ascii="Georgia" w:hAnsi="Georgia"/>
+                <w:sz w:val="24"/>
+                <w:szCs w:val="24"/>
+              </w:rPr>
+              <w:t>System Response</w:t>
+            </w:r>
+          </w:p>
+        </w:tc>
+      </w:tr>
+      <w:tr>
+        <w:tc>
+          <w:tcPr>
+            <w:tcW w:w="4675" w:type="dxa"/>
+          </w:tcPr>
+          <w:p>
+            <w:pPr>
+              <w:pStyle w:val="ListParagraph"/>
+              <w:numPr>
+                <w:ilvl w:val="0"/>
+                <w:numId w:val="1"/>
+              </w:numPr>
+              <w:rPr>
+                <w:rFonts w:ascii="Georgia" w:hAnsi="Georgia"/>
+                <w:sz w:val="24"/>
+                <w:szCs w:val="24"/>
+              </w:rPr>
+            </w:pPr>
+            <w:r>
+              <w:rPr>
+                <w:rFonts w:ascii="Georgia" w:hAnsi="Georgia"/>
+                <w:sz w:val="24"/>
+                <w:szCs w:val="24"/>
+              </w:rPr>
+              <w:t>Customer requests</w:t>
+            </w:r>
+            <w:r>
+              <w:rPr>
+                <w:rFonts w:ascii="Georgia" w:hAnsi="Georgia"/>
+                <w:sz w:val="24"/>
+                <w:szCs w:val="24"/>
+              </w:rPr>
+              <w:t xml:space="preserve"> account deletion</w:t>
+            </w:r>
+          </w:p>
+        </w:tc>
+        <w:tc>
+          <w:tcPr>
+            <w:tcW w:w="4675" w:type="dxa"/>
+          </w:tcPr>
+          <w:p>
+            <w:pPr>
+              <w:rPr>
+                <w:rFonts w:ascii="Georgia" w:hAnsi="Georgia"/>
+                <w:sz w:val="24"/>
+                <w:szCs w:val="24"/>
+              </w:rPr>
+            </w:pPr>
+          </w:p>
+        </w:tc>
+      </w:tr>
+      <w:tr>
+        <w:tc>
+          <w:tcPr>
+            <w:tcW w:w="4675" w:type="dxa"/>
+          </w:tcPr>
+          <w:p>
+            <w:pPr>
+              <w:pStyle w:val="ListParagraph"/>
+              <w:numPr>
+                <w:ilvl w:val="0"/>
+                <w:numId w:val="1"/>
+              </w:numPr>
+              <w:rPr>
+                <w:rFonts w:ascii="Georgia" w:hAnsi="Georgia"/>
+                <w:sz w:val="24"/>
+                <w:szCs w:val="24"/>
+              </w:rPr>
+            </w:pPr>
+            <w:r>
+              <w:rPr>
+                <w:rFonts w:ascii="Georgia" w:hAnsi="Georgia"/>
+                <w:sz w:val="24"/>
+                <w:szCs w:val="24"/>
+              </w:rPr>
+              <w:t xml:space="preserve">Clerk </w:t>
+            </w:r>
+            <w:r>
+              <w:rPr>
+                <w:rFonts w:ascii="Georgia" w:hAnsi="Georgia"/>
+                <w:sz w:val="24"/>
+                <w:szCs w:val="24"/>
+              </w:rPr>
+              <w:t>issues request to remove customer by pressing “6” in the command GUI</w:t>
+            </w:r>
+          </w:p>
+        </w:tc>
+        <w:tc>
+          <w:tcPr>
+            <w:tcW w:w="4675" w:type="dxa"/>
+          </w:tcPr>
+          <w:p>
+            <w:pPr>
+              <w:rPr>
+                <w:rFonts w:ascii="Georgia" w:hAnsi="Georgia"/>
+                <w:sz w:val="24"/>
+                <w:szCs w:val="24"/>
+              </w:rPr>
+            </w:pPr>
+          </w:p>
+        </w:tc>
+      </w:tr>
+      <w:tr>
+        <w:tc>
+          <w:tcPr>
+            <w:tcW w:w="4675" w:type="dxa"/>
+          </w:tcPr>
+          <w:p>
+            <w:pPr>
+              <w:rPr>
+                <w:rFonts w:ascii="Georgia" w:hAnsi="Georgia"/>
+                <w:sz w:val="24"/>
+                <w:szCs w:val="24"/>
+              </w:rPr>
+            </w:pPr>
+          </w:p>
+        </w:tc>
+        <w:tc>
+          <w:tcPr>
+            <w:tcW w:w="4675" w:type="dxa"/>
+          </w:tcPr>
+          <w:p>
+            <w:pPr>
+              <w:pStyle w:val="ListParagraph"/>
+              <w:numPr>
+                <w:ilvl w:val="0"/>
+                <w:numId w:val="1"/>
+              </w:numPr>
+              <w:rPr>
+                <w:rFonts w:ascii="Georgia" w:hAnsi="Georgia"/>
+                <w:sz w:val="24"/>
+                <w:szCs w:val="24"/>
+              </w:rPr>
+            </w:pPr>
+            <w:r>
+              <w:rPr>
+                <w:rFonts w:ascii="Georgia" w:hAnsi="Georgia"/>
+                <w:sz w:val="24"/>
+                <w:szCs w:val="24"/>
+              </w:rPr>
+              <w:t xml:space="preserve">System asks for </w:t>
+            </w:r>
+            <w:r>
+              <w:rPr>
+                <w:rFonts w:ascii="Georgia" w:hAnsi="Georgia"/>
+                <w:sz w:val="24"/>
+                <w:szCs w:val="24"/>
+              </w:rPr>
+              <w:t>Customer ID</w:t>
+            </w:r>
+          </w:p>
+        </w:tc>
+      </w:tr>
+      <w:tr>
+        <w:tc>
+          <w:tcPr>
+            <w:tcW w:w="4675" w:type="dxa"/>
+          </w:tcPr>
+          <w:p>
+            <w:pPr>
+              <w:pStyle w:val="ListParagraph"/>
+              <w:numPr>
+                <w:ilvl w:val="0"/>
+                <w:numId w:val="1"/>
+              </w:numPr>
+              <w:rPr>
+                <w:rFonts w:ascii="Georgia" w:hAnsi="Georgia"/>
+                <w:sz w:val="24"/>
+                <w:szCs w:val="24"/>
+              </w:rPr>
+            </w:pPr>
+            <w:r>
+              <w:rPr>
+                <w:rFonts w:ascii="Georgia" w:hAnsi="Georgia"/>
+                <w:sz w:val="24"/>
+                <w:szCs w:val="24"/>
+              </w:rPr>
+              <w:t xml:space="preserve">Clerk </w:t>
+            </w:r>
+            <w:r>
+              <w:rPr>
+                <w:rFonts w:ascii="Georgia" w:hAnsi="Georgia"/>
+                <w:sz w:val="24"/>
+                <w:szCs w:val="24"/>
+              </w:rPr>
+              <w:t>asks Customer for ID</w:t>
+            </w:r>
+          </w:p>
+        </w:tc>
+        <w:tc>
+          <w:tcPr>
+            <w:tcW w:w="4675" w:type="dxa"/>
+          </w:tcPr>
+          <w:p>
+            <w:pPr>
+              <w:rPr>
+                <w:rFonts w:ascii="Georgia" w:hAnsi="Georgia"/>
+                <w:sz w:val="24"/>
+                <w:szCs w:val="24"/>
+              </w:rPr>
+            </w:pPr>
+          </w:p>
+        </w:tc>
+      </w:tr>
+      <w:tr>
+        <w:tc>
+          <w:tcPr>
+            <w:tcW w:w="4675" w:type="dxa"/>
+          </w:tcPr>
+          <w:p>
+            <w:pPr>
+              <w:pStyle w:val="ListParagraph"/>
+              <w:numPr>
+                <w:ilvl w:val="0"/>
+                <w:numId w:val="1"/>
+              </w:numPr>
+              <w:rPr>
+                <w:rFonts w:ascii="Georgia" w:hAnsi="Georgia"/>
+                <w:sz w:val="24"/>
+                <w:szCs w:val="24"/>
+              </w:rPr>
+            </w:pPr>
+            <w:r>
+              <w:rPr>
+                <w:rFonts w:ascii="Georgia" w:hAnsi="Georgia"/>
+                <w:sz w:val="24"/>
+                <w:szCs w:val="24"/>
+              </w:rPr>
+              <w:t>Customer gives Clerk ID</w:t>
+            </w:r>
+          </w:p>
+        </w:tc>
+        <w:tc>
+          <w:tcPr>
+            <w:tcW w:w="4675" w:type="dxa"/>
+          </w:tcPr>
+          <w:p>
+            <w:pPr>
+              <w:rPr>
+                <w:rFonts w:ascii="Georgia" w:hAnsi="Georgia"/>
+                <w:sz w:val="24"/>
+                <w:szCs w:val="24"/>
+              </w:rPr>
+            </w:pPr>
+          </w:p>
+        </w:tc>
+      </w:tr>
+      <w:tr>
+        <w:tc>
+          <w:tcPr>
+            <w:tcW w:w="4675" w:type="dxa"/>
+          </w:tcPr>
+          <w:p>
+            <w:pPr>
+              <w:pStyle w:val="ListParagraph"/>
+              <w:numPr>
+                <w:ilvl w:val="0"/>
+                <w:numId w:val="1"/>
+              </w:numPr>
+              <w:rPr>
+                <w:rFonts w:ascii="Georgia" w:hAnsi="Georgia"/>
+                <w:sz w:val="24"/>
+                <w:szCs w:val="24"/>
+              </w:rPr>
+            </w:pPr>
+            <w:r>
+              <w:rPr>
+                <w:rFonts w:ascii="Georgia" w:hAnsi="Georgia"/>
+                <w:sz w:val="24"/>
+                <w:szCs w:val="24"/>
+              </w:rPr>
+              <w:t>Clerk inputs Customer ID</w:t>
+            </w:r>
+          </w:p>
+        </w:tc>
+        <w:tc>
+          <w:tcPr>
+            <w:tcW w:w="4675" w:type="dxa"/>
+          </w:tcPr>
+          <w:p>
+            <w:pPr>
+              <w:rPr>
+                <w:rFonts w:ascii="Georgia" w:hAnsi="Georgia"/>
+                <w:sz w:val="24"/>
+                <w:szCs w:val="24"/>
+              </w:rPr>
+            </w:pPr>
+          </w:p>
+        </w:tc>
+      </w:tr>
+      <w:tr>
+        <w:tc>
+          <w:tcPr>
+            <w:tcW w:w="4675" w:type="dxa"/>
+          </w:tcPr>
+          <w:p>
+            <w:pPr>
+              <w:pStyle w:val="ListParagraph"/>
+              <w:rPr>
+                <w:rFonts w:ascii="Georgia" w:hAnsi="Georgia"/>
+                <w:sz w:val="24"/>
+                <w:szCs w:val="24"/>
+              </w:rPr>
+            </w:pPr>
+          </w:p>
+        </w:tc>
+        <w:tc>
+          <w:tcPr>
+            <w:tcW w:w="4675" w:type="dxa"/>
+          </w:tcPr>
+          <w:p>
+            <w:pPr>
+              <w:pStyle w:val="ListParagraph"/>
+              <w:numPr>
+                <w:ilvl w:val="0"/>
+                <w:numId w:val="1"/>
+              </w:numPr>
+              <w:rPr>
+                <w:rFonts w:ascii="Georgia" w:hAnsi="Georgia"/>
+                <w:sz w:val="24"/>
+                <w:szCs w:val="24"/>
+              </w:rPr>
+            </w:pPr>
+            <w:r>
+              <w:rPr>
+                <w:rFonts w:ascii="Georgia" w:hAnsi="Georgia"/>
+                <w:sz w:val="24"/>
+                <w:szCs w:val="24"/>
+              </w:rPr>
+              <w:t>System verifies Customer ID</w:t>
+            </w:r>
+            <w:r>
+              <w:rPr>
+                <w:rFonts w:ascii="Georgia" w:hAnsi="Georgia"/>
+                <w:sz w:val="24"/>
+                <w:szCs w:val="24"/>
+              </w:rPr>
+              <w:t>. Displays customer was found. Otherwise, displays customer was not found and exits.</w:t>
+            </w:r>
+          </w:p>
+        </w:tc>
+      </w:tr>
+      <w:tr>
+        <w:tc>
+          <w:tcPr>
+            <w:tcW w:w="4675" w:type="dxa"/>
+          </w:tcPr>
+          <w:p>
+            <w:pPr>
+              <w:pStyle w:val="ListParagraph"/>
+              <w:rPr>
+                <w:rFonts w:ascii="Georgia" w:hAnsi="Georgia"/>
+                <w:sz w:val="24"/>
+                <w:szCs w:val="24"/>
+              </w:rPr>
+            </w:pPr>
+          </w:p>
+        </w:tc>
+        <w:tc>
+          <w:tcPr>
+            <w:tcW w:w="4675" w:type="dxa"/>
+          </w:tcPr>
+          <w:p>
+            <w:pPr>
+              <w:pStyle w:val="ListParagraph"/>
+              <w:numPr>
+                <w:ilvl w:val="0"/>
+                <w:numId w:val="1"/>
+              </w:numPr>
+              <w:rPr>
+                <w:rFonts w:ascii="Georgia" w:hAnsi="Georgia"/>
+                <w:sz w:val="24"/>
+                <w:szCs w:val="24"/>
+              </w:rPr>
+            </w:pPr>
+            <w:r>
+              <w:rPr>
+                <w:rFonts w:ascii="Georgia" w:hAnsi="Georgia"/>
+                <w:sz w:val="24"/>
+                <w:szCs w:val="24"/>
+              </w:rPr>
+              <w:t>System proceeds to delete all information related to Customer ID (</w:t>
+            </w:r>
+            <w:r>
+              <w:rPr>
+                <w:rFonts w:ascii="Georgia" w:hAnsi="Georgia"/>
+                <w:sz w:val="24"/>
+                <w:szCs w:val="24"/>
+              </w:rPr>
+              <w:t>name, address, phone number, number and expiry date of all credit cards).</w:t>
+            </w:r>
+            <w:r>
+              <w:rPr>
+                <w:rFonts w:ascii="Georgia" w:hAnsi="Georgia"/>
+                <w:sz w:val="24"/>
+                <w:szCs w:val="24"/>
+              </w:rPr>
+              <w:t xml:space="preserve"> It displays that the customer was successfully deleted.</w:t>
+            </w:r>
+            <w:bookmarkStart w:id="0" w:name="_GoBack"/>
+            <w:bookmarkEnd w:id="0"/>
+          </w:p>
+        </w:tc>
+      </w:tr>
+    </w:tbl>
+    <w:p>
+      <w:pPr>
+        <w:rPr>
+          <w:rFonts w:ascii="Georgia" w:hAnsi="Georgia"/>
+          <w:sz w:val="24"/>
+          <w:szCs w:val="24"/>
+        </w:rPr>
+      </w:pPr>
     </w:p>
     <w:sectPr>
       <w:pgSz w:w="12240" w:h="15840"/>
@@ -17,6 +529,103 @@
     </w:sectPr>
   </w:body>
 </w:document>
+</file>
+
+<file path=word/numbering.xml><?xml version="1.0" encoding="utf-8"?>
+<w:numbering xmlns:wpc="http://schemas.microsoft.com/office/word/2010/wordprocessingCanvas" xmlns:cx="http://schemas.microsoft.com/office/drawing/2014/chartex" xmlns:cx1="http://schemas.microsoft.com/office/drawing/2015/9/8/chartex" xmlns:cx2="http://schemas.microsoft.com/office/drawing/2015/10/21/chartex" xmlns:cx3="http://schemas.microsoft.com/office/drawing/2016/5/9/chartex" xmlns:cx4="http://schemas.microsoft.com/office/drawing/2016/5/10/chartex" xmlns:cx5="http://schemas.microsoft.com/office/drawing/2016/5/11/chartex" xmlns:cx6="http://schemas.microsoft.com/office/drawing/2016/5/12/chartex" xmlns:cx7="http://schemas.microsoft.com/office/drawing/2016/5/13/chartex" xmlns:cx8="http://schemas.microsoft.com/office/drawing/2016/5/14/chartex" xmlns:mc="http://schemas.openxmlformats.org/markup-compatibility/2006" xmlns:aink="http://schemas.microsoft.com/office/drawing/2016/ink" xmlns:am3d="http://schemas.microsoft.com/office/drawing/2017/model3d" xmlns:o="urn:schemas-microsoft-com:office:office" xmlns:r="http://schemas.openxmlformats.org/officeDocument/2006/relationships" xmlns:m="http://schemas.openxmlformats.org/officeDocument/2006/math" xmlns:v="urn:schemas-microsoft-com:vml" xmlns:wp14="http://schemas.microsoft.com/office/word/2010/wordprocessingDrawing" xmlns:wp="http://schemas.openxmlformats.org/drawingml/2006/wordprocessingDrawing" xmlns:w10="urn:schemas-microsoft-com:office:word" xmlns:w="http://schemas.openxmlformats.org/wordprocessingml/2006/main" xmlns:w14="http://schemas.microsoft.com/office/word/2010/wordml" xmlns:w15="http://schemas.microsoft.com/office/word/2012/wordml" xmlns:w16cid="http://schemas.microsoft.com/office/word/2016/wordml/cid" xmlns:w16se="http://schemas.microsoft.com/office/word/2015/wordml/symex" xmlns:wpg="http://schemas.microsoft.com/office/word/2010/wordprocessingGroup" xmlns:wpi="http://schemas.microsoft.com/office/word/2010/wordprocessingInk" xmlns:wne="http://schemas.microsoft.com/office/word/2006/wordml" xmlns:wps="http://schemas.microsoft.com/office/word/2010/wordprocessingShape" mc:Ignorable="w14 w15 w16se w16cid wp14">
+  <w:abstractNum w:abstractNumId="0" w15:restartNumberingAfterBreak="0">
+    <w:nsid w:val="6B805E84"/>
+    <w:multiLevelType w:val="hybridMultilevel"/>
+    <w:tmpl w:val="18B8D050"/>
+    <w:lvl w:ilvl="0" w:tplc="0409000F">
+      <w:start w:val="1"/>
+      <w:numFmt w:val="decimal"/>
+      <w:lvlText w:val="%1."/>
+      <w:lvlJc w:val="left"/>
+      <w:pPr>
+        <w:ind w:left="720" w:hanging="360"/>
+      </w:pPr>
+      <w:rPr>
+        <w:rFonts w:hint="default"/>
+      </w:rPr>
+    </w:lvl>
+    <w:lvl w:ilvl="1" w:tplc="04090019" w:tentative="1">
+      <w:start w:val="1"/>
+      <w:numFmt w:val="lowerLetter"/>
+      <w:lvlText w:val="%2."/>
+      <w:lvlJc w:val="left"/>
+      <w:pPr>
+        <w:ind w:left="1440" w:hanging="360"/>
+      </w:pPr>
+    </w:lvl>
+    <w:lvl w:ilvl="2" w:tplc="0409001B" w:tentative="1">
+      <w:start w:val="1"/>
+      <w:numFmt w:val="lowerRoman"/>
+      <w:lvlText w:val="%3."/>
+      <w:lvlJc w:val="right"/>
+      <w:pPr>
+        <w:ind w:left="2160" w:hanging="180"/>
+      </w:pPr>
+    </w:lvl>
+    <w:lvl w:ilvl="3" w:tplc="0409000F" w:tentative="1">
+      <w:start w:val="1"/>
+      <w:numFmt w:val="decimal"/>
+      <w:lvlText w:val="%4."/>
+      <w:lvlJc w:val="left"/>
+      <w:pPr>
+        <w:ind w:left="2880" w:hanging="360"/>
+      </w:pPr>
+    </w:lvl>
+    <w:lvl w:ilvl="4" w:tplc="04090019" w:tentative="1">
+      <w:start w:val="1"/>
+      <w:numFmt w:val="lowerLetter"/>
+      <w:lvlText w:val="%5."/>
+      <w:lvlJc w:val="left"/>
+      <w:pPr>
+        <w:ind w:left="3600" w:hanging="360"/>
+      </w:pPr>
+    </w:lvl>
+    <w:lvl w:ilvl="5" w:tplc="0409001B" w:tentative="1">
+      <w:start w:val="1"/>
+      <w:numFmt w:val="lowerRoman"/>
+      <w:lvlText w:val="%6."/>
+      <w:lvlJc w:val="right"/>
+      <w:pPr>
+        <w:ind w:left="4320" w:hanging="180"/>
+      </w:pPr>
+    </w:lvl>
+    <w:lvl w:ilvl="6" w:tplc="0409000F" w:tentative="1">
+      <w:start w:val="1"/>
+      <w:numFmt w:val="decimal"/>
+      <w:lvlText w:val="%7."/>
+      <w:lvlJc w:val="left"/>
+      <w:pPr>
+        <w:ind w:left="5040" w:hanging="360"/>
+      </w:pPr>
+    </w:lvl>
+    <w:lvl w:ilvl="7" w:tplc="04090019" w:tentative="1">
+      <w:start w:val="1"/>
+      <w:numFmt w:val="lowerLetter"/>
+      <w:lvlText w:val="%8."/>
+      <w:lvlJc w:val="left"/>
+      <w:pPr>
+        <w:ind w:left="5760" w:hanging="360"/>
+      </w:pPr>
+    </w:lvl>
+    <w:lvl w:ilvl="8" w:tplc="0409001B" w:tentative="1">
+      <w:start w:val="1"/>
+      <w:numFmt w:val="lowerRoman"/>
+      <w:lvlText w:val="%9."/>
+      <w:lvlJc w:val="right"/>
+      <w:pPr>
+        <w:ind w:left="6480" w:hanging="180"/>
+      </w:pPr>
+    </w:lvl>
+  </w:abstractNum>
+  <w:num w:numId="1">
+    <w:abstractNumId w:val="0"/>
+  </w:num>
+</w:numbering>
 </file>
 
 <file path=word/styles.xml><?xml version="1.0" encoding="utf-8"?>
@@ -444,6 +1053,36 @@
     <w:semiHidden/>
     <w:unhideWhenUsed/>
   </w:style>
+  <w:style w:type="table" w:styleId="TableGrid">
+    <w:name w:val="Table Grid"/>
+    <w:basedOn w:val="TableNormal"/>
+    <w:uiPriority w:val="39"/>
+    <w:rsid w:val="004871C6"/>
+    <w:pPr>
+      <w:spacing w:after="0" w:line="240" w:lineRule="auto"/>
+    </w:pPr>
+    <w:tblPr>
+      <w:tblBorders>
+        <w:top w:val="single" w:sz="4" w:space="0" w:color="auto"/>
+        <w:left w:val="single" w:sz="4" w:space="0" w:color="auto"/>
+        <w:bottom w:val="single" w:sz="4" w:space="0" w:color="auto"/>
+        <w:right w:val="single" w:sz="4" w:space="0" w:color="auto"/>
+        <w:insideH w:val="single" w:sz="4" w:space="0" w:color="auto"/>
+        <w:insideV w:val="single" w:sz="4" w:space="0" w:color="auto"/>
+      </w:tblBorders>
+    </w:tblPr>
+  </w:style>
+  <w:style w:type="paragraph" w:styleId="ListParagraph">
+    <w:name w:val="List Paragraph"/>
+    <w:basedOn w:val="Normal"/>
+    <w:uiPriority w:val="34"/>
+    <w:qFormat/>
+    <w:rsid w:val="00D86F9C"/>
+    <w:pPr>
+      <w:ind w:left="720"/>
+      <w:contextualSpacing/>
+    </w:pPr>
+  </w:style>
 </w:styles>
 </file>
 

</xml_diff>